<commit_message>
Updated the IALA Guideline template.
</commit_message>
<xml_diff>
--- a/templates/iala_template.docx
+++ b/templates/iala_template.docx
@@ -5,6 +5,7 @@
     <w:p>
       <w:pPr>
         <w:pStyle w:val="Heading1"/>
+        <w:ind w:right="454"/>
       </w:pPr>
       <w:bookmarkStart w:id="0" w:name="introduction"/>
       <w:r>
@@ -15,6 +16,7 @@
     <w:p>
       <w:pPr>
         <w:pStyle w:val="Heading2"/>
+        <w:ind w:right="0"/>
       </w:pPr>
       <w:bookmarkStart w:id="1" w:name="purpose-of-the-document"/>
       <w:r>
@@ -35,17 +37,10 @@
       <w:pPr>
         <w:pStyle w:val="FirstParagraph"/>
       </w:pPr>
-      <w:r>
-        <w:t xml:space="preserve">This Guideline has been prepared to provide technical information required in the development of VDES equipment, which </w:t>
-      </w:r>
-      <w:r>
-        <w:t>integrates</w:t>
-      </w:r>
-      <w:r>
-        <w:t xml:space="preserve"> the functions of VHF data exchange (VDE), application specific messages (ASM) and the automatic identification system (AIS) in</w:t>
-      </w:r>
-      <w:r>
-        <w:t xml:space="preserve"> the VHF maritime mobile band (156.025-162.025 MHz).</w:t>
+      <w:bookmarkStart w:id="2" w:name="_GoBack"/>
+      <w:bookmarkEnd w:id="2"/>
+      <w:r>
+        <w:t>This Guideline has been prepared to provide technical information required in the development of VDES equipment, which integrates the functions of VHF data exchange (VDE), application specific messages (ASM) and the automatic identification system (AIS) in the VHF maritime mobile band (156.025-162.025 MHz).</w:t>
       </w:r>
     </w:p>
     <w:p>
@@ -53,19 +48,7 @@
         <w:pStyle w:val="BodyText"/>
       </w:pPr>
       <w:r>
-        <w:t>This document refers to ITU Recommendation ITU-R M.2092-0, and is not intended to replace that document. The IALA Guideline on Technical Specifications of VDES provides additional detail on VDES, and wil</w:t>
-      </w:r>
-      <w:r>
-        <w:t xml:space="preserve">l be amended as required to </w:t>
-      </w:r>
-      <w:r>
-        <w:t>reflect</w:t>
-      </w:r>
-      <w:r>
-        <w:t xml:space="preserve"> experience in implementing the technical solutions for VDES. As this IALA Guideline is revised, input will be included, as appropriate, as a working document towards a revision of ITU-R M.2092. It is intended that this i</w:t>
-      </w:r>
-      <w:r>
-        <w:t>nput will be provided to the appropriate working group of ITU following the results of the ITU WRC-19.</w:t>
+        <w:t>This document refers to ITU Recommendation ITU-R M.2092-0, and is not intended to replace that document. The IALA Guideline on Technical Specifications of VDES provides additional detail on VDES, and will be amended as required to reflect experience in implementing the technical solutions for VDES. As this IALA Guideline is revised, input will be included, as appropriate, as a working document towards a revision of ITU-R M.2092. It is intended that this input will be provided to the appropriate working group of ITU following the results of the ITU WRC-19.</w:t>
       </w:r>
     </w:p>
     <w:p>
@@ -73,10 +56,7 @@
         <w:pStyle w:val="BodyText"/>
       </w:pPr>
       <w:r>
-        <w:t>Persons using this document are encouraged to provide comments, corrections and further input on developments to IALA. In addition, persons who are imple</w:t>
-      </w:r>
-      <w:r>
-        <w:t>menting VDES are invited to participate in further work on the system through the IALA ENAV Committee. It is noted that, as VDES develops, any deployment of VDES will need to comply with the appropriate ITU regulation, once they are agreed.</w:t>
+        <w:t>Persons using this document are encouraged to provide comments, corrections and further input on developments to IALA. In addition, persons who are implementing VDES are invited to participate in further work on the system through the IALA ENAV Committee. It is noted that, as VDES develops, any deployment of VDES will need to comply with the appropriate ITU regulation, once they are agreed.</w:t>
       </w:r>
     </w:p>
     <w:p>
@@ -84,37 +64,25 @@
         <w:pStyle w:val="BodyText"/>
       </w:pPr>
       <w:r>
-        <w:t>It is noted tha</w:t>
-      </w:r>
-      <w:r>
-        <w:t>t, following WRC-15, the full satellite capability of VDES is being studied at ITU and will be reviewed at WRC-19. This IALA Guideline includes the full capability (including satellite).</w:t>
+        <w:t>It is noted that, following WRC-15, the full satellite capability of VDES is being studied at ITU and will be reviewed at WRC-19. This IALA Guideline includes the full capability (including satellite).</w:t>
       </w:r>
     </w:p>
     <w:p>
       <w:pPr>
         <w:pStyle w:val="Heading2"/>
       </w:pPr>
-      <w:bookmarkStart w:id="2" w:name="background"/>
+      <w:bookmarkStart w:id="3" w:name="background"/>
       <w:r>
         <w:t>Background</w:t>
       </w:r>
-      <w:bookmarkEnd w:id="2"/>
+      <w:bookmarkEnd w:id="3"/>
     </w:p>
     <w:p>
       <w:pPr>
         <w:pStyle w:val="FirstParagraph"/>
       </w:pPr>
       <w:r>
-        <w:t>AIS is well recognised and accepted as an important tool f</w:t>
-      </w:r>
-      <w:r>
-        <w:t xml:space="preserve">or safety of navigation and is a carriage requirement for SOLAS vessels (Class-A). With increasing demand for maritime VHF data communications, AIS has become heavily used for maritime safety, maritime situational awareness and port security. As a result, </w:t>
-      </w:r>
-      <w:r>
-        <w:t>high loading of AIS 1 and AIS 2 created a need for additional VHF data channels. Using the VHF marine band (International Radio Regulations Appendix 18) AIS can broadcast data to vessels in the vicinity of the AIS unit. AIS can also transmit an addressed m</w:t>
-      </w:r>
-      <w:r>
-        <w:t>essage.</w:t>
+        <w:t>AIS is well recognised and accepted as an important tool for safety of navigation and is a carriage requirement for SOLAS vessels (Class-A). With increasing demand for maritime VHF data communications, AIS has become heavily used for maritime safety, maritime situational awareness and port security. As a result, high loading of AIS 1 and AIS 2 created a need for additional VHF data channels. Using the VHF marine band (International Radio Regulations Appendix 18) AIS can broadcast data to vessels in the vicinity of the AIS unit. AIS can also transmit an addressed message.</w:t>
       </w:r>
     </w:p>
     <w:p>
@@ -122,13 +90,7 @@
         <w:pStyle w:val="BodyText"/>
       </w:pPr>
       <w:r>
-        <w:t xml:space="preserve">International Telecommunications Union (ITU) has recognised the efficiency and the necessity for digital communications, has produced technical standards and has revised the VHF marine band (Radio Regulations Appendix 18) to designate channels for </w:t>
-      </w:r>
-      <w:r>
-        <w:t>data transmission. It is recognized that both analogue voice communications and digital communications will share the band. The VDES, as envisioned by IALA and presented to ITU, addresses the identified need to protect AIS along with essential digital comm</w:t>
-      </w:r>
-      <w:r>
-        <w:t>unications contributions for e-Navigation and GMDSS Modernization.</w:t>
+        <w:t>International Telecommunications Union (ITU) has recognised the efficiency and the necessity for digital communications, has produced technical standards and has revised the VHF marine band (Radio Regulations Appendix 18) to designate channels for data transmission. It is recognized that both analogue voice communications and digital communications will share the band. The VDES, as envisioned by IALA and presented to ITU, addresses the identified need to protect AIS along with essential digital communications contributions for e-Navigation and GMDSS Modernization.</w:t>
       </w:r>
     </w:p>
     <w:p>
@@ -136,13 +98,7 @@
         <w:pStyle w:val="BodyText"/>
       </w:pPr>
       <w:r>
-        <w:t>Both voice and data communications coexist in the VHF marine band. The developments in maritime radio technology, including the introduction of software defined radios (SDR) coupled with en</w:t>
-      </w:r>
-      <w:r>
-        <w:t>hanced capabilities for digital data exchange over existing VHF marine band spectrum resulted in the development of the VHF Data Exchange System (VDES). VDES builds on the experience gained through the development of AIS, and also provides the capability t</w:t>
-      </w:r>
-      <w:r>
-        <w:t>o transmit to a specific vessel (addressed); to all units in the vicinity (broadcast); to a group of vessels (addressed); or to a fleet of vessels (addressed).</w:t>
+        <w:t>Both voice and data communications coexist in the VHF marine band. The developments in maritime radio technology, including the introduction of software defined radios (SDR) coupled with enhanced capabilities for digital data exchange over existing VHF marine band spectrum resulted in the development of the VHF Data Exchange System (VDES). VDES builds on the experience gained through the development of AIS, and also provides the capability to transmit to a specific vessel (addressed); to all units in the vicinity (broadcast); to a group of vessels (addressed); or to a fleet of vessels (addressed).</w:t>
       </w:r>
     </w:p>
     <w:p>
@@ -150,10 +106,7 @@
         <w:pStyle w:val="BodyText"/>
       </w:pPr>
       <w:r>
-        <w:t>Consequential to WRC-15, the ITU standard for VDES, Recommendation ITU-R M.2092-0, was approved.</w:t>
-      </w:r>
-      <w:r>
-        <w:t xml:space="preserve"> A remaining outstanding issue is the approval of the satellite component for the VDE channels which is targeted for approval at WRC-19.</w:t>
+        <w:t>Consequential to WRC-15, the ITU standard for VDES, Recommendation ITU-R M.2092-0, was approved. A remaining outstanding issue is the approval of the satellite component for the VDE channels which is targeted for approval at WRC-19.</w:t>
       </w:r>
     </w:p>
     <w:p>
@@ -176,7 +129,7 @@
       </w:r>
     </w:p>
     <w:p>
-      <w:bookmarkStart w:id="3" w:name="fig:Implementation_of_VDES"/>
+      <w:bookmarkStart w:id="4" w:name="fig:Implementation_of_VDES"/>
     </w:p>
     <w:p>
       <w:pPr>
@@ -188,7 +141,7 @@
           <w:lang w:val="en-GB" w:eastAsia="en-GB"/>
         </w:rPr>
         <w:drawing>
-          <wp:inline distT="0" distB="0" distL="0" distR="0" wp14:anchorId="701D178A" wp14:editId="271CF508">
+          <wp:inline distT="0" distB="0" distL="0" distR="0" wp14:anchorId="6F04E4BD" wp14:editId="29C816AE">
             <wp:extent cx="5083200" cy="2840400"/>
             <wp:effectExtent l="0" t="0" r="0" b="0"/>
             <wp:docPr id="1" name="Picture" descr="Figure 1: Implementation of VDES."/>
@@ -237,13 +190,10 @@
         <w:pStyle w:val="ImageCaption"/>
       </w:pPr>
       <w:r>
-        <w:t>Figure</w:t>
-      </w:r>
-      <w:r>
-        <w:t xml:space="preserve"> 1: Implementation of VDES.</w:t>
-      </w:r>
-    </w:p>
-    <w:bookmarkEnd w:id="3"/>
+        <w:t>Figure 1: Implementation of VDES.</w:t>
+      </w:r>
+    </w:p>
+    <w:bookmarkEnd w:id="4"/>
     <w:p>
       <w:pPr>
         <w:pStyle w:val="BodyText"/>
@@ -271,16 +221,7 @@
         </w:numPr>
       </w:pPr>
       <w:r>
-        <w:t>(2017-201</w:t>
-      </w:r>
-      <w:r>
-        <w:t xml:space="preserve">8) Post WRC-15 - AIS+ASM: Regionally, where there is an urgent need for offloading the AIS VDL from significant ASM traffic, it is recommended to allow the introduction of 4-channel AIS + ASM devices. These devices may receive and transmit ASM on the ASM1 </w:t>
-      </w:r>
-      <w:r>
-        <w:t>and ASM2 frequencies, but shall discontinue their transmit capability, using the existing GMSK modulation after January 1st 2019 unless a software upgrade enables them to participate in the modulation and access scheme agreed for the ASM frequencies accord</w:t>
-      </w:r>
-      <w:r>
-        <w:t>ing Recommendation ITU-R M.2092. Note that the ASM frequencies will need to be shared with the VHF voice service from Coast Stations in many areas during this time frame.</w:t>
+        <w:t>(2017-2018) Post WRC-15 - AIS+ASM: Regionally, where there is an urgent need for offloading the AIS VDL from significant ASM traffic, it is recommended to allow the introduction of 4-channel AIS + ASM devices. These devices may receive and transmit ASM on the ASM1 and ASM2 frequencies, but shall discontinue their transmit capability, using the existing GMSK modulation after January 1st 2019 unless a software upgrade enables them to participate in the modulation and access scheme agreed for the ASM frequencies according Recommendation ITU-R M.2092. Note that the ASM frequencies will need to be shared with the VHF voice service from Coast Stations in many areas during this time frame.</w:t>
       </w:r>
     </w:p>
     <w:p>
@@ -302,10 +243,7 @@
         </w:numPr>
       </w:pPr>
       <w:r>
-        <w:t>(2019-2020) Post WRC-19</w:t>
-      </w:r>
-      <w:r>
-        <w:t xml:space="preserve"> operational capability established. Note that both the ASM and VDE frequencies may still need to be shared with the voice VHF service in many areas.</w:t>
+        <w:t>(2019-2020) Post WRC-19 operational capability established. Note that both the ASM and VDE frequencies may still need to be shared with the voice VHF service in many areas.</w:t>
       </w:r>
     </w:p>
     <w:p>
@@ -316,21 +254,18 @@
         </w:numPr>
       </w:pPr>
       <w:r>
-        <w:t>(2021+) When a satellite service is developed, full operational capability of the VDES including the Satel</w:t>
-      </w:r>
-      <w:r>
-        <w:t>lite frequencies can be achieved.</w:t>
+        <w:t>(2021+) When a satellite service is developed, full operational capability of the VDES including the Satellite frequencies can be achieved.</w:t>
       </w:r>
     </w:p>
     <w:p>
       <w:pPr>
         <w:pStyle w:val="Heading2"/>
       </w:pPr>
-      <w:bookmarkStart w:id="4" w:name="document-structure"/>
+      <w:bookmarkStart w:id="5" w:name="document-structure"/>
       <w:r>
         <w:t>Document Structure</w:t>
       </w:r>
-      <w:bookmarkEnd w:id="4"/>
+      <w:bookmarkEnd w:id="5"/>
     </w:p>
     <w:p>
       <w:pPr>
@@ -359,10 +294,7 @@
         <w:pStyle w:val="BodyText"/>
       </w:pPr>
       <w:r>
-        <w:t>Annex B - describes the technical characteristics of the ASM channel that will support applications s</w:t>
-      </w:r>
-      <w:r>
-        <w:t>pecific messages in order to improve the efficiency of application-specific message transmissions and to protect the original function of the AIS. The ASM channels will also support a satellite uplink.</w:t>
+        <w:t>Annex B - describes the technical characteristics of the ASM channel that will support applications specific messages in order to improve the efficiency of application-specific message transmissions and to protect the original function of the AIS. The ASM channels will also support a satellite uplink.</w:t>
       </w:r>
     </w:p>
     <w:p>
@@ -370,10 +302,7 @@
         <w:pStyle w:val="BodyText"/>
       </w:pPr>
       <w:r>
-        <w:t>Annex C - describes the technical characteristics of t</w:t>
-      </w:r>
-      <w:r>
-        <w:t>he VDE terrestrial channels providing an efficient terrestrial data transfer link enabling a wide variety of applications for the maritime community.</w:t>
+        <w:t>Annex C - describes the technical characteristics of the VDE terrestrial channels providing an efficient terrestrial data transfer link enabling a wide variety of applications for the maritime community.</w:t>
       </w:r>
     </w:p>
     <w:p>
@@ -381,10 +310,7 @@
         <w:pStyle w:val="BodyText"/>
       </w:pPr>
       <w:r>
-        <w:t>Annex D - describes the technical characteristics of VDE-SAT Service that will support multi-cast multi-pa</w:t>
-      </w:r>
-      <w:r>
-        <w:t>ckage data transfers and shore originated unicast multi-package data transfers via satellite.</w:t>
+        <w:t>Annex D - describes the technical characteristics of VDE-SAT Service that will support multi-cast multi-package data transfers and shore originated unicast multi-package data transfers via satellite.</w:t>
       </w:r>
     </w:p>
     <w:p>
@@ -399,12 +325,11 @@
       <w:pPr>
         <w:pStyle w:val="Heading1"/>
       </w:pPr>
-      <w:bookmarkStart w:id="5" w:name="operational-characteristics"/>
-      <w:r>
-        <w:lastRenderedPageBreak/>
+      <w:bookmarkStart w:id="6" w:name="operational-characteristics"/>
+      <w:r>
         <w:t>Operational Characteristics</w:t>
       </w:r>
-      <w:bookmarkEnd w:id="5"/>
+      <w:bookmarkEnd w:id="6"/>
     </w:p>
     <w:p>
       <w:pPr>
@@ -422,10 +347,7 @@
         </w:numPr>
       </w:pPr>
       <w:r>
-        <w:t>Th</w:t>
-      </w:r>
-      <w:r>
-        <w:t>e system should give its highest priority to the automatic identification system (AIS) position reporting and safety related information.</w:t>
+        <w:t>The system should give its highest priority to the automatic identification system (AIS) position reporting and safety related information.</w:t>
       </w:r>
     </w:p>
     <w:p>
@@ -436,10 +358,7 @@
         </w:numPr>
       </w:pPr>
       <w:r>
-        <w:t>The system installation should be capable of receiving and processing the digital messages and interrogating calls spe</w:t>
-      </w:r>
-      <w:r>
-        <w:t>cified by this Recommendation.</w:t>
+        <w:t>The system installation should be capable of receiving and processing the digital messages and interrogating calls specified by this Recommendation.</w:t>
       </w:r>
     </w:p>
     <w:p>
@@ -472,10 +391,7 @@
         </w:numPr>
       </w:pPr>
       <w:r>
-        <w:t>The system should use for the terrest</w:t>
-      </w:r>
-      <w:r>
-        <w:t>rial links time-division multiple access (TDMA) techniques, access schemes and data transmission methods in a synchronized manner as specified in the Annexes.</w:t>
+        <w:t>The system should use for the terrestrial links time-division multiple access (TDMA) techniques, access schemes and data transmission methods in a synchronized manner as specified in the Annexes.</w:t>
       </w:r>
     </w:p>
     <w:p>
@@ -486,10 +402,7 @@
         </w:numPr>
       </w:pPr>
       <w:r>
-        <w:t>The system should be capable of various modes of operation, including the autonomous, assigned an</w:t>
-      </w:r>
-      <w:r>
-        <w:t>d polled modes.</w:t>
+        <w:t>The system should be capable of various modes of operation, including the autonomous, assigned and polled modes.</w:t>
       </w:r>
     </w:p>
     <w:p>
@@ -511,45 +424,36 @@
         </w:numPr>
       </w:pPr>
       <w:r>
-        <w:t>The system should address</w:t>
-      </w:r>
-      <w:r>
-        <w:t xml:space="preserve"> the use cases identified in Report ITU-R M.2371.</w:t>
+        <w:t>The system should address the use cases identified in Report ITU-R M.2371.</w:t>
       </w:r>
     </w:p>
     <w:p>
       <w:pPr>
         <w:pStyle w:val="Heading2"/>
       </w:pPr>
-      <w:bookmarkStart w:id="6" w:name="general-description-of-vdes"/>
+      <w:bookmarkStart w:id="7" w:name="general-description-of-vdes"/>
       <w:r>
         <w:t>General Description of VDES</w:t>
       </w:r>
-      <w:bookmarkEnd w:id="6"/>
+      <w:bookmarkEnd w:id="7"/>
     </w:p>
     <w:p>
       <w:pPr>
         <w:pStyle w:val="FirstParagraph"/>
       </w:pPr>
       <w:r>
-        <w:t>A detailed overview of VDES, and VDES operations, is provided in IALA Guideline 1117 (latest edition). In essence, The VDES provides a variety of means for the exchange of data b</w:t>
-      </w:r>
-      <w:r>
-        <w:t>etween maritime stations, ship-to-ship, ship-to-shore, shore-to ship, ship-to-satellite and satellite-to-ship. The VDES functionally includes the AIS, either by integration, by interface connection or by radio frequency connection.</w:t>
+        <w:t>A detailed overview of VDES, and VDES operations, is provided in IALA Guideline 1117 (latest edition). In essence, The VDES provides a variety of means for the exchange of data between maritime stations, ship-to-ship, ship-to-shore, shore-to ship, ship-to-satellite and satellite-to-ship. The VDES functionally includes the AIS, either by integration, by interface connection or by radio frequency connection.</w:t>
       </w:r>
     </w:p>
     <w:p>
       <w:pPr>
         <w:pStyle w:val="Heading2"/>
       </w:pPr>
-      <w:bookmarkStart w:id="7" w:name="vdes-functions-and-frequency-usage"/>
-      <w:r>
-        <w:t>VDES Functions and Frequ</w:t>
-      </w:r>
-      <w:r>
-        <w:t>ency Usage</w:t>
-      </w:r>
-      <w:bookmarkEnd w:id="7"/>
+      <w:bookmarkStart w:id="8" w:name="vdes-functions-and-frequency-usage"/>
+      <w:r>
+        <w:t>VDES Functions and Frequency Usage</w:t>
+      </w:r>
+      <w:bookmarkEnd w:id="8"/>
     </w:p>
     <w:p>
       <w:pPr>
@@ -563,15 +467,14 @@
       <w:pPr>
         <w:pStyle w:val="CaptionedFigure"/>
       </w:pPr>
-      <w:bookmarkStart w:id="8" w:name="vdes-functions-and-frequency-use---full-"/>
+      <w:bookmarkStart w:id="9" w:name="vdes-functions-and-frequency-use---full-"/>
       <w:r>
         <w:rPr>
           <w:noProof/>
-          <w:lang w:eastAsia="en-GB"/>
+          <w:lang w:val="en-GB" w:eastAsia="en-GB"/>
         </w:rPr>
-        <w:lastRenderedPageBreak/>
         <w:drawing>
-          <wp:inline distT="0" distB="0" distL="0" distR="0" wp14:anchorId="5185F221" wp14:editId="1AA6BC6C">
+          <wp:inline distT="0" distB="0" distL="0" distR="0" wp14:anchorId="7C1AD9F7" wp14:editId="2D28C0E2">
             <wp:extent cx="5334000" cy="3675761"/>
             <wp:effectExtent l="0" t="0" r="0" b="0"/>
             <wp:docPr id="2" name="Picture" descr="VDES functions and frequency use - full system"/>
@@ -612,7 +515,7 @@
           </wp:inline>
         </w:drawing>
       </w:r>
-      <w:bookmarkEnd w:id="8"/>
+      <w:bookmarkEnd w:id="9"/>
     </w:p>
     <w:p>
       <w:pPr>
@@ -626,11 +529,11 @@
       <w:pPr>
         <w:pStyle w:val="Heading1"/>
       </w:pPr>
-      <w:bookmarkStart w:id="9" w:name="vdes-channel-usage-in-accordance-with-it"/>
+      <w:bookmarkStart w:id="10" w:name="vdes-channel-usage-in-accordance-with-it"/>
       <w:r>
         <w:t>VDES Channel Usage in Accordance with ITU RR Appendix 18</w:t>
       </w:r>
-      <w:bookmarkEnd w:id="9"/>
+      <w:bookmarkEnd w:id="10"/>
     </w:p>
     <w:p>
       <w:pPr>
@@ -644,11 +547,11 @@
       <w:pPr>
         <w:pStyle w:val="Heading2"/>
       </w:pPr>
-      <w:bookmarkStart w:id="10" w:name="vdes-data-exchange-between-terrestrial-s"/>
+      <w:bookmarkStart w:id="11" w:name="vdes-data-exchange-between-terrestrial-s"/>
       <w:r>
         <w:t>VDES: Data Exchange between Terrestrial Stations</w:t>
       </w:r>
-      <w:bookmarkEnd w:id="10"/>
+      <w:bookmarkEnd w:id="11"/>
     </w:p>
     <w:p>
       <w:pPr>
@@ -658,10 +561,7 @@
         </w:numPr>
       </w:pPr>
       <w:r>
-        <w:t>AIS 1 (channel 2087) a</w:t>
-      </w:r>
-      <w:r>
-        <w:t>nd AIS 2 (channel 2088) are AIS channels, in accordance with Recommendation ITU-R M.1371</w:t>
+        <w:t>AIS 1 (channel 2087) and AIS 2 (channel 2088) are AIS channels, in accordance with Recommendation ITU-R M.1371</w:t>
       </w:r>
     </w:p>
     <w:p>
@@ -683,10 +583,7 @@
         </w:numPr>
       </w:pPr>
       <w:r>
-        <w:t>VDE1-A lower legs (channels 1024, 1084, 1025, 1085) are shi</w:t>
-      </w:r>
-      <w:r>
-        <w:t>p-to-shore VDE</w:t>
+        <w:t>VDE1-A lower legs (channels 1024, 1084, 1025, 1085) are ship-to-shore VDE</w:t>
       </w:r>
     </w:p>
     <w:p>
@@ -704,11 +601,11 @@
       <w:pPr>
         <w:pStyle w:val="Heading2"/>
       </w:pPr>
-      <w:bookmarkStart w:id="11" w:name="vdes-data-exchange-between-satellites-an"/>
+      <w:bookmarkStart w:id="12" w:name="vdes-data-exchange-between-satellites-an"/>
       <w:r>
         <w:t>VDES: Data Exchange between Satellites and Terrestrial Stations</w:t>
       </w:r>
-      <w:bookmarkEnd w:id="11"/>
+      <w:bookmarkEnd w:id="12"/>
     </w:p>
     <w:p>
       <w:pPr>
@@ -718,10 +615,7 @@
         </w:numPr>
       </w:pPr>
       <w:r>
-        <w:t>AIS 1 (channel 2087) and AIS 2 (channel 2088) are terrestrial AIS channels that are a</w:t>
-      </w:r>
-      <w:r>
-        <w:t>lso used as uplinks for receiving AIS messages by satellite</w:t>
+        <w:t>AIS 1 (channel 2087) and AIS 2 (channel 2088) are terrestrial AIS channels that are also used as uplinks for receiving AIS messages by satellite</w:t>
       </w:r>
     </w:p>
     <w:p>
@@ -732,10 +626,7 @@
         </w:numPr>
       </w:pPr>
       <w:r>
-        <w:t>Long Range AIS using channel 75 and channel 76 are specified channels to be used as uplinks for receiving AIS messages by satellite. SAT Up1 (channel 2027) and SAT Up 2 (channel 2028) are used for</w:t>
-      </w:r>
-      <w:r>
-        <w:t xml:space="preserve"> receiving ASM by satellite</w:t>
+        <w:t>Long Range AIS using channel 75 and channel 76 are specified channels to be used as uplinks for receiving AIS messages by satellite. SAT Up1 (channel 2027) and SAT Up 2 (channel 2028) are used for receiving ASM by satellite</w:t>
       </w:r>
     </w:p>
     <w:p>
@@ -764,22 +655,18 @@
       <w:pPr>
         <w:pStyle w:val="Heading1"/>
       </w:pPr>
-      <w:bookmarkStart w:id="12" w:name="identification"/>
-      <w:r>
-        <w:lastRenderedPageBreak/>
+      <w:bookmarkStart w:id="13" w:name="identification"/>
+      <w:r>
         <w:t>Identification</w:t>
       </w:r>
-      <w:bookmarkEnd w:id="12"/>
+      <w:bookmarkEnd w:id="13"/>
     </w:p>
     <w:p>
       <w:pPr>
         <w:pStyle w:val="FirstParagraph"/>
       </w:pPr>
       <w:r>
-        <w:t>Identification and location of all active maritime stations is provided automatically by means of the AIS. All VDES stations should be uniquely identified. For the purpose of identification, a unique numerical identifier is used as defined by the following</w:t>
-      </w:r>
-      <w:r>
-        <w:t>:</w:t>
+        <w:t>Identification and location of all active maritime stations is provided automatically by means of the AIS. All VDES stations should be uniquely identified. For the purpose of identification, a unique numerical identifier is used as defined by the following:</w:t>
       </w:r>
     </w:p>
     <w:p>
@@ -808,14 +695,11 @@
       <w:pPr>
         <w:pStyle w:val="Heading1"/>
       </w:pPr>
-      <w:bookmarkStart w:id="13" w:name="presentation-interface-protocol"/>
-      <w:r>
-        <w:t>Pr</w:t>
-      </w:r>
-      <w:r>
-        <w:t>esentation Interface Protocol</w:t>
-      </w:r>
-      <w:bookmarkEnd w:id="13"/>
+      <w:bookmarkStart w:id="14" w:name="presentation-interface-protocol"/>
+      <w:r>
+        <w:t>Presentation Interface Protocol</w:t>
+      </w:r>
+      <w:bookmarkEnd w:id="14"/>
     </w:p>
     <w:p>
       <w:pPr>
@@ -858,84 +742,72 @@
       <w:pPr>
         <w:pStyle w:val="Heading1"/>
       </w:pPr>
-      <w:bookmarkStart w:id="14" w:name="technical-characteristics"/>
+      <w:bookmarkStart w:id="15" w:name="technical-characteristics"/>
       <w:r>
         <w:t>Technical Characteristics</w:t>
       </w:r>
-      <w:bookmarkEnd w:id="14"/>
+      <w:bookmarkEnd w:id="15"/>
     </w:p>
     <w:p>
       <w:pPr>
         <w:pStyle w:val="FirstParagraph"/>
       </w:pPr>
       <w:r>
-        <w:t xml:space="preserve">A </w:t>
-      </w:r>
-      <w:r>
-        <w:t>general overview of the technical aspects of VDES is provided in IALA Guideline 1117. This section provides more detailed technical characteristics.</w:t>
+        <w:t>A general overview of the technical aspects of VDES is provided in IALA Guideline 1117. This section provides more detailed technical characteristics.</w:t>
       </w:r>
     </w:p>
     <w:p>
       <w:pPr>
         <w:pStyle w:val="Heading2"/>
       </w:pPr>
-      <w:bookmarkStart w:id="15" w:name="shipborne-vdes-receivers-are-protected"/>
+      <w:bookmarkStart w:id="16" w:name="shipborne-vdes-receivers-are-protected"/>
       <w:r>
         <w:t>Shipborne VDES Receivers are Protected</w:t>
       </w:r>
-      <w:bookmarkEnd w:id="15"/>
+      <w:bookmarkEnd w:id="16"/>
     </w:p>
     <w:p>
       <w:pPr>
         <w:pStyle w:val="FirstParagraph"/>
       </w:pPr>
       <w:r>
-        <w:t>As in AIS, shipborne VDES receivers are on the upper legs of RR Appe</w:t>
-      </w:r>
-      <w:r>
-        <w:t>ndix 18, 4.6 MHz above the lower legs, which facilitates protection by filtering from receiver blocking by ships VHF radios.</w:t>
+        <w:t>As in AIS, shipborne VDES receivers are on the upper legs of RR Appendix 18, 4.6 MHz above the lower legs, which facilitates protection by filtering from receiver blocking by ships VHF radios.</w:t>
       </w:r>
     </w:p>
     <w:p>
       <w:pPr>
         <w:pStyle w:val="Heading2"/>
       </w:pPr>
-      <w:bookmarkStart w:id="16" w:name="sat-downlink"/>
+      <w:bookmarkStart w:id="17" w:name="sat-downlink"/>
       <w:r>
         <w:t>SAT Downlink</w:t>
       </w:r>
-      <w:bookmarkEnd w:id="16"/>
+      <w:bookmarkEnd w:id="17"/>
     </w:p>
     <w:p>
       <w:pPr>
         <w:pStyle w:val="FirstParagraph"/>
       </w:pPr>
       <w:r>
-        <w:t>The satellite downlink complies with the power flux-density (PFD) mask described in Table A4-1 to minimize interferenc</w:t>
-      </w:r>
-      <w:r>
-        <w:t>e to terrestrial services and to maximize reception by ship VDES stations.</w:t>
+        <w:t>The satellite downlink complies with the power flux-density (PFD) mask described in Table A4-1 to minimize interference to terrestrial services and to maximize reception by ship VDES stations.</w:t>
       </w:r>
     </w:p>
     <w:p>
       <w:pPr>
         <w:pStyle w:val="Heading2"/>
       </w:pPr>
-      <w:bookmarkStart w:id="17" w:name="vdes1-uses-both-legs-of-the-duplex-chann"/>
+      <w:bookmarkStart w:id="18" w:name="vdes1-uses-both-legs-of-the-duplex-chann"/>
       <w:r>
         <w:t>VDES1 Uses Both Legs of the Duplex Channels</w:t>
       </w:r>
-      <w:bookmarkEnd w:id="17"/>
+      <w:bookmarkEnd w:id="18"/>
     </w:p>
     <w:p>
       <w:pPr>
         <w:pStyle w:val="FirstParagraph"/>
       </w:pPr>
       <w:r>
-        <w:t>Channel capacity is utilized for the duplex channels in VDE1 by using the lower legs (VDE1-A) for ship-to-shore and the upper legs (VDE1-</w:t>
-      </w:r>
-      <w:r>
-        <w:t>B) for shore-to-ship and ship-to-ship digital messaging.</w:t>
+        <w:t>Channel capacity is utilized for the duplex channels in VDE1 by using the lower legs (VDE1-A) for ship-to-shore and the upper legs (VDE1-B) for shore-to-ship and ship-to-ship digital messaging.</w:t>
       </w:r>
     </w:p>
     <w:p>
@@ -958,17 +830,15 @@
       </w:r>
     </w:p>
     <w:p>
-      <w:bookmarkStart w:id="18" w:name="tbl:RR_Appendix_18_channels_for_VDES_app"/>
+      <w:bookmarkStart w:id="19" w:name="tbl:RR_Appendix_18_channels_for_VDES_app"/>
     </w:p>
     <w:p>
       <w:pPr>
         <w:pStyle w:val="TableCaption"/>
       </w:pPr>
       <w:r>
-        <w:t xml:space="preserve">Table 1: RR Appendix 18 channels for </w:t>
-      </w:r>
-      <w:r>
-        <w:t xml:space="preserve">VHF data exchange systems applications: Automatic identification system, application specific </w:t>
+        <w:lastRenderedPageBreak/>
+        <w:t xml:space="preserve">Table 1: RR Appendix 18 channels for VHF data exchange systems applications: Automatic identification system, application specific </w:t>
       </w:r>
       <w:r>
         <w:t>messages</w:t>
@@ -1050,10 +920,7 @@
               <w:pStyle w:val="Compact"/>
             </w:pPr>
             <w:r>
-              <w:t xml:space="preserve">Transmitting frequency </w:t>
-            </w:r>
-            <w:r>
-              <w:t>(MHz) - Shore-to-ship, ship-to-ship, satellite-to-ship</w:t>
+              <w:t>Transmitting frequency (MHz) - Shore-to-ship, ship-to-ship, satellite-to-ship</w:t>
             </w:r>
           </w:p>
         </w:tc>
@@ -1344,8 +1211,6 @@
             </w:r>
           </w:p>
         </w:tc>
-        <w:bookmarkStart w:id="19" w:name="_GoBack"/>
-        <w:bookmarkEnd w:id="19"/>
       </w:tr>
       <w:tr>
         <w:tc>
@@ -1439,7 +1304,6 @@
               <w:pStyle w:val="Compact"/>
             </w:pPr>
             <w:r>
-              <w:lastRenderedPageBreak/>
               <w:t>25</w:t>
             </w:r>
           </w:p>
@@ -1453,10 +1317,7 @@
               <w:pStyle w:val="Compact"/>
             </w:pPr>
             <w:r>
-              <w:t>157.250 (1025</w:t>
-            </w:r>
-            <w:r>
-              <w:t>)</w:t>
+              <w:t>157.250 (1025)</w:t>
             </w:r>
           </w:p>
         </w:tc>
@@ -1679,7 +1540,7 @@
           </w:p>
         </w:tc>
       </w:tr>
-      <w:bookmarkEnd w:id="18"/>
+      <w:bookmarkEnd w:id="19"/>
     </w:tbl>
     <w:p/>
     <w:sectPr>
@@ -1736,13 +1597,7 @@
       <w:pStyle w:val="Footerportrait"/>
     </w:pPr>
     <w:r>
-      <w:t>IALA</w:t>
-    </w:r>
-    <w:r>
-      <w:t xml:space="preserve"> </w:t>
-    </w:r>
-    <w:r>
-      <w:t>Guideline G1139 – The Technical Specification of VDES</w:t>
+      <w:t>IALA Guideline G1139 – The Technical Specification of VDES</w:t>
     </w:r>
   </w:p>
   <w:p>
@@ -1750,13 +1605,7 @@
       <w:pStyle w:val="Footerportrait"/>
     </w:pPr>
     <w:r>
-      <w:t xml:space="preserve">Edition 1.0  </w:t>
-    </w:r>
-    <w:r>
-      <w:t>December</w:t>
-    </w:r>
-    <w:r>
-      <w:t xml:space="preserve"> 2017</w:t>
+      <w:t>Edition 1.0  December 2017</w:t>
     </w:r>
     <w:r>
       <w:tab/>
@@ -1821,7 +1670,7 @@
     <w:r>
       <w:rPr>
         <w:noProof/>
-        <w:lang w:eastAsia="en-GB"/>
+        <w:lang w:val="en-GB" w:eastAsia="en-GB"/>
       </w:rPr>
       <w:drawing>
         <wp:anchor distT="0" distB="0" distL="114300" distR="114300" simplePos="0" relativeHeight="251659264" behindDoc="1" locked="0" layoutInCell="1" allowOverlap="1" wp14:anchorId="4EB0B4F5" wp14:editId="6C1B05B3">
@@ -2001,7 +1850,7 @@
   <w:abstractNum w:abstractNumId="1">
     <w:nsid w:val="FFFFFF7C"/>
     <w:multiLevelType w:val="singleLevel"/>
-    <w:tmpl w:val="85405EB8"/>
+    <w:tmpl w:val="83DAD328"/>
     <w:lvl w:ilvl="0">
       <w:start w:val="1"/>
       <w:numFmt w:val="decimal"/>
@@ -2018,7 +1867,7 @@
   <w:abstractNum w:abstractNumId="2">
     <w:nsid w:val="FFFFFF7D"/>
     <w:multiLevelType w:val="singleLevel"/>
-    <w:tmpl w:val="730E7D2C"/>
+    <w:tmpl w:val="52E8063C"/>
     <w:lvl w:ilvl="0">
       <w:start w:val="1"/>
       <w:numFmt w:val="decimal"/>
@@ -2035,7 +1884,7 @@
   <w:abstractNum w:abstractNumId="3">
     <w:nsid w:val="FFFFFF7E"/>
     <w:multiLevelType w:val="singleLevel"/>
-    <w:tmpl w:val="8416E854"/>
+    <w:tmpl w:val="19C27FAA"/>
     <w:lvl w:ilvl="0">
       <w:start w:val="1"/>
       <w:numFmt w:val="decimal"/>
@@ -2052,7 +1901,7 @@
   <w:abstractNum w:abstractNumId="4">
     <w:nsid w:val="FFFFFF7F"/>
     <w:multiLevelType w:val="singleLevel"/>
-    <w:tmpl w:val="16DAF0FE"/>
+    <w:tmpl w:val="6ECABC02"/>
     <w:lvl w:ilvl="0">
       <w:start w:val="1"/>
       <w:numFmt w:val="decimal"/>
@@ -2069,7 +1918,7 @@
   <w:abstractNum w:abstractNumId="5">
     <w:nsid w:val="FFFFFF80"/>
     <w:multiLevelType w:val="singleLevel"/>
-    <w:tmpl w:val="21726076"/>
+    <w:tmpl w:val="B9F8D6B8"/>
     <w:lvl w:ilvl="0">
       <w:start w:val="1"/>
       <w:numFmt w:val="bullet"/>
@@ -2089,7 +1938,7 @@
   <w:abstractNum w:abstractNumId="6">
     <w:nsid w:val="FFFFFF81"/>
     <w:multiLevelType w:val="singleLevel"/>
-    <w:tmpl w:val="0C42903C"/>
+    <w:tmpl w:val="9DA0963E"/>
     <w:lvl w:ilvl="0">
       <w:start w:val="1"/>
       <w:numFmt w:val="bullet"/>
@@ -2109,7 +1958,7 @@
   <w:abstractNum w:abstractNumId="7">
     <w:nsid w:val="FFFFFF82"/>
     <w:multiLevelType w:val="singleLevel"/>
-    <w:tmpl w:val="205A7B4E"/>
+    <w:tmpl w:val="0EC60A82"/>
     <w:lvl w:ilvl="0">
       <w:start w:val="1"/>
       <w:numFmt w:val="bullet"/>
@@ -2129,7 +1978,7 @@
   <w:abstractNum w:abstractNumId="8">
     <w:nsid w:val="FFFFFF83"/>
     <w:multiLevelType w:val="singleLevel"/>
-    <w:tmpl w:val="26888EDA"/>
+    <w:tmpl w:val="0C9AF1A6"/>
     <w:lvl w:ilvl="0">
       <w:start w:val="1"/>
       <w:numFmt w:val="bullet"/>
@@ -2149,7 +1998,7 @@
   <w:abstractNum w:abstractNumId="9">
     <w:nsid w:val="FFFFFF88"/>
     <w:multiLevelType w:val="singleLevel"/>
-    <w:tmpl w:val="F94EE49A"/>
+    <w:tmpl w:val="1D442784"/>
     <w:lvl w:ilvl="0">
       <w:start w:val="1"/>
       <w:numFmt w:val="decimal"/>
@@ -2166,7 +2015,7 @@
   <w:abstractNum w:abstractNumId="10">
     <w:nsid w:val="FFFFFF89"/>
     <w:multiLevelType w:val="singleLevel"/>
-    <w:tmpl w:val="C1E857FE"/>
+    <w:tmpl w:val="84F667B6"/>
     <w:lvl w:ilvl="0">
       <w:start w:val="1"/>
       <w:numFmt w:val="bullet"/>
@@ -2537,7 +2386,7 @@
   <w:abstractNum w:abstractNumId="14">
     <w:nsid w:val="6DF77A84"/>
     <w:multiLevelType w:val="multilevel"/>
-    <w:tmpl w:val="EB687506"/>
+    <w:tmpl w:val="41E65EB8"/>
     <w:lvl w:ilvl="0">
       <w:start w:val="1"/>
       <w:numFmt w:val="decimal"/>
@@ -3029,7 +2878,7 @@
     <w:link w:val="Heading1Char"/>
     <w:uiPriority w:val="99"/>
     <w:qFormat/>
-    <w:rsid w:val="00172B29"/>
+    <w:rsid w:val="00320C40"/>
     <w:pPr>
       <w:keepNext/>
       <w:keepLines/>
@@ -3037,6 +2886,7 @@
         <w:numId w:val="10"/>
       </w:numPr>
       <w:spacing w:before="240" w:after="0" w:line="240" w:lineRule="atLeast"/>
+      <w:ind w:left="567" w:hanging="567"/>
       <w:outlineLvl w:val="0"/>
     </w:pPr>
     <w:rPr>
@@ -3056,7 +2906,7 @@
     <w:link w:val="Heading2Char"/>
     <w:uiPriority w:val="9"/>
     <w:qFormat/>
-    <w:rsid w:val="00606201"/>
+    <w:rsid w:val="00320C40"/>
     <w:pPr>
       <w:keepNext/>
       <w:keepLines/>
@@ -3253,6 +3103,7 @@
   <w:style w:type="character" w:default="1" w:styleId="DefaultParagraphFont">
     <w:name w:val="Default Paragraph Font"/>
     <w:uiPriority w:val="1"/>
+    <w:semiHidden/>
     <w:unhideWhenUsed/>
   </w:style>
   <w:style w:type="table" w:default="1" w:styleId="TableNormal">
@@ -3418,6 +3269,8 @@
     <w:rPr>
       <w:rFonts w:ascii="Calibri" w:hAnsi="Calibri"/>
       <w:sz w:val="18"/>
+      <w:szCs w:val="20"/>
+      <w:lang w:val="en-GB" w:eastAsia="en-GB"/>
     </w:rPr>
     <w:tblPr>
       <w:tblInd w:w="0" w:type="dxa"/>
@@ -3864,7 +3717,7 @@
     <w:basedOn w:val="DefaultParagraphFont"/>
     <w:link w:val="Heading1"/>
     <w:uiPriority w:val="99"/>
-    <w:rsid w:val="00172B29"/>
+    <w:rsid w:val="00320C40"/>
     <w:rPr>
       <w:rFonts w:asciiTheme="majorHAnsi" w:eastAsiaTheme="majorEastAsia" w:hAnsiTheme="majorHAnsi" w:cstheme="majorBidi"/>
       <w:b/>
@@ -3908,13 +3761,14 @@
     <w:basedOn w:val="DefaultParagraphFont"/>
     <w:link w:val="Heading2"/>
     <w:uiPriority w:val="9"/>
-    <w:rsid w:val="00606201"/>
+    <w:rsid w:val="00320C40"/>
     <w:rPr>
       <w:rFonts w:asciiTheme="majorHAnsi" w:eastAsiaTheme="majorEastAsia" w:hAnsiTheme="majorHAnsi" w:cstheme="majorBidi"/>
       <w:b/>
       <w:bCs/>
       <w:caps/>
       <w:color w:val="407EC9"/>
+      <w:sz w:val="22"/>
       <w:lang w:val="en-GB"/>
     </w:rPr>
   </w:style>
@@ -4675,7 +4529,7 @@
 </file>
 
 <file path=customXml/itemProps1.xml><?xml version="1.0" encoding="utf-8"?>
-<ds:datastoreItem xmlns:ds="http://schemas.openxmlformats.org/officeDocument/2006/customXml" ds:itemID="{69803699-AE24-4BAD-9C4B-BBDB505F2D53}">
+<ds:datastoreItem xmlns:ds="http://schemas.openxmlformats.org/officeDocument/2006/customXml" ds:itemID="{6B3AD65E-05DA-433B-B940-86062CF7ECB1}">
   <ds:schemaRefs>
     <ds:schemaRef ds:uri="http://schemas.openxmlformats.org/officeDocument/2006/bibliography"/>
   </ds:schemaRefs>

</xml_diff>